<commit_message>
update este ya funciona asjasjajsjas
</commit_message>
<xml_diff>
--- a/Control de cambios (Modificado).docx
+++ b/Control de cambios (Modificado).docx
@@ -275,10 +275,7 @@
               <w:spacing w:line="240" w:lineRule="auto"/>
             </w:pPr>
             <w:r>
-              <w:t>Teresa De La Vega, Francisco Adrián Fonta</w:t>
-            </w:r>
-            <w:r>
-              <w:t xml:space="preserve"> Caballero, Álvaro Tejedor Hervás, Samuel Martínez Gutiérrez, Jorge Martín María, Jhon Fredy Jaramillo López, Alejandro Garrido Gallego, Roi Lopez Barata</w:t>
+              <w:t>Teresa De La Vega, Francisco Adrián Fonta Caballero, Álvaro Tejedor Hervás, Samuel Martínez Gutiérrez, Jorge Martín María, Jhon Fredy Jaramillo López, Alejandro Garrido Gallego, Roi Lopez Barata</w:t>
             </w:r>
           </w:p>
         </w:tc>
@@ -449,10 +446,7 @@
               <w:spacing w:line="240" w:lineRule="auto"/>
             </w:pPr>
             <w:r>
-              <w:t>Teresa De La Vega, Francisco Adrián Fonta</w:t>
-            </w:r>
-            <w:r>
-              <w:t xml:space="preserve"> Caballero, Álvaro Tejedor Hervás, Samuel Martínez Gutiérrez, Jorge Martín María, Jhon Fredy Jaramillo López, Roi Lopez Barata</w:t>
+              <w:t>Teresa De La Vega, Francisco Adrián Fonta Caballero, Álvaro Tejedor Hervás, Samuel Martínez Gutiérrez, Jorge Martín María, Jhon Fredy Jaramillo López, Roi Lopez Barata</w:t>
             </w:r>
           </w:p>
         </w:tc>
@@ -1354,51 +1348,63 @@
               </w:pBdr>
               <w:spacing w:line="240" w:lineRule="auto"/>
             </w:pPr>
-          </w:p>
-        </w:tc>
-        <w:tc>
-          <w:tcPr>
-            <w:tcW w:w="3009" w:type="dxa"/>
-            <w:shd w:val="clear" w:color="auto" w:fill="D9EAD3"/>
-            <w:tcMar>
-              <w:top w:w="100" w:type="dxa"/>
-              <w:left w:w="100" w:type="dxa"/>
-              <w:bottom w:w="100" w:type="dxa"/>
-              <w:right w:w="100" w:type="dxa"/>
-            </w:tcMar>
-            <w:vAlign w:val="center"/>
-          </w:tcPr>
-          <w:p>
-            <w:pPr>
-              <w:widowControl w:val="0"/>
-              <w:spacing w:line="240" w:lineRule="auto"/>
-            </w:pPr>
-          </w:p>
-        </w:tc>
-        <w:tc>
-          <w:tcPr>
-            <w:tcW w:w="3009" w:type="dxa"/>
-            <w:shd w:val="clear" w:color="auto" w:fill="D9EAD3"/>
-            <w:tcMar>
-              <w:top w:w="100" w:type="dxa"/>
-              <w:left w:w="100" w:type="dxa"/>
-              <w:bottom w:w="100" w:type="dxa"/>
-              <w:right w:w="100" w:type="dxa"/>
-            </w:tcMar>
-            <w:vAlign w:val="center"/>
-          </w:tcPr>
-          <w:p>
-            <w:pPr>
-              <w:widowControl w:val="0"/>
-              <w:pBdr>
-                <w:top w:val="nil"/>
-                <w:left w:val="nil"/>
-                <w:bottom w:val="nil"/>
-                <w:right w:val="nil"/>
-                <w:between w:val="nil"/>
-              </w:pBdr>
-              <w:spacing w:line="240" w:lineRule="auto"/>
-            </w:pPr>
+            <w:r>
+              <w:t>20/12/23</w:t>
+            </w:r>
+          </w:p>
+        </w:tc>
+        <w:tc>
+          <w:tcPr>
+            <w:tcW w:w="3009" w:type="dxa"/>
+            <w:shd w:val="clear" w:color="auto" w:fill="D9EAD3"/>
+            <w:tcMar>
+              <w:top w:w="100" w:type="dxa"/>
+              <w:left w:w="100" w:type="dxa"/>
+              <w:bottom w:w="100" w:type="dxa"/>
+              <w:right w:w="100" w:type="dxa"/>
+            </w:tcMar>
+            <w:vAlign w:val="center"/>
+          </w:tcPr>
+          <w:p>
+            <w:pPr>
+              <w:widowControl w:val="0"/>
+              <w:spacing w:line="240" w:lineRule="auto"/>
+            </w:pPr>
+            <w:r>
+              <w:t>Alejandro Garrido Gallego</w:t>
+            </w:r>
+          </w:p>
+        </w:tc>
+        <w:tc>
+          <w:tcPr>
+            <w:tcW w:w="3009" w:type="dxa"/>
+            <w:shd w:val="clear" w:color="auto" w:fill="D9EAD3"/>
+            <w:tcMar>
+              <w:top w:w="100" w:type="dxa"/>
+              <w:left w:w="100" w:type="dxa"/>
+              <w:bottom w:w="100" w:type="dxa"/>
+              <w:right w:w="100" w:type="dxa"/>
+            </w:tcMar>
+            <w:vAlign w:val="center"/>
+          </w:tcPr>
+          <w:p>
+            <w:pPr>
+              <w:widowControl w:val="0"/>
+              <w:pBdr>
+                <w:top w:val="nil"/>
+                <w:left w:val="nil"/>
+                <w:bottom w:val="nil"/>
+                <w:right w:val="nil"/>
+                <w:between w:val="nil"/>
+              </w:pBdr>
+              <w:spacing w:line="240" w:lineRule="auto"/>
+            </w:pPr>
+            <w:r>
+              <w:t xml:space="preserve">Implementación </w:t>
+            </w:r>
+            <w:r>
+              <w:t>diagramas casos de uso en la SRS y fix.</w:t>
+            </w:r>
           </w:p>
         </w:tc>
       </w:tr>
@@ -3283,23 +3289,6 @@
 </file>
 
 <file path=customXml/item1.xml><?xml version="1.0" encoding="utf-8"?>
-<p:properties xmlns:p="http://schemas.microsoft.com/office/2006/metadata/properties" xmlns:xsi="http://www.w3.org/2001/XMLSchema-instance" xmlns:pc="http://schemas.microsoft.com/office/infopath/2007/PartnerControls">
-  <documentManagement>
-    <_activity xmlns="12a76a62-cf04-4fa1-8e74-48da2ce4419d" xsi:nil="true"/>
-  </documentManagement>
-</p:properties>
-</file>
-
-<file path=customXml/item2.xml><?xml version="1.0" encoding="utf-8"?>
-<?mso-contentType ?>
-<FormTemplates xmlns="http://schemas.microsoft.com/sharepoint/v3/contenttype/forms">
-  <Display>DocumentLibraryForm</Display>
-  <Edit>DocumentLibraryForm</Edit>
-  <New>DocumentLibraryForm</New>
-</FormTemplates>
-</file>
-
-<file path=customXml/item3.xml><?xml version="1.0" encoding="utf-8"?>
 <ct:contentTypeSchema xmlns:ct="http://schemas.microsoft.com/office/2006/metadata/contentType" xmlns:ma="http://schemas.microsoft.com/office/2006/metadata/properties/metaAttributes" ct:_="" ma:_="" ma:contentTypeName="Documento" ma:contentTypeID="0x010100019EB68230AFF649A358DCBC32C303FF" ma:contentTypeVersion="7" ma:contentTypeDescription="Crear nuevo documento." ma:contentTypeScope="" ma:versionID="3d2a264a3dab6c654ea160a1ee1a097f">
   <xsd:schema xmlns:xsd="http://www.w3.org/2001/XMLSchema" xmlns:xs="http://www.w3.org/2001/XMLSchema" xmlns:p="http://schemas.microsoft.com/office/2006/metadata/properties" xmlns:ns3="12a76a62-cf04-4fa1-8e74-48da2ce4419d" xmlns:ns4="c6dcac9a-2ea7-4f00-b5d3-7f97c12db724" targetNamespace="http://schemas.microsoft.com/office/2006/metadata/properties" ma:root="true" ma:fieldsID="44a524a317c22428784d6a2bd10fae01" ns3:_="" ns4:_="">
     <xsd:import namespace="12a76a62-cf04-4fa1-8e74-48da2ce4419d"/>
@@ -3482,32 +3471,24 @@
 </ct:contentTypeSchema>
 </file>
 
-<file path=customXml/itemProps1.xml><?xml version="1.0" encoding="utf-8"?>
-<ds:datastoreItem xmlns:ds="http://schemas.openxmlformats.org/officeDocument/2006/customXml" ds:itemID="{3DD2CEDC-A950-4875-BF97-C3F927C3D3BC}">
-  <ds:schemaRefs>
-    <ds:schemaRef ds:uri="12a76a62-cf04-4fa1-8e74-48da2ce4419d"/>
-    <ds:schemaRef ds:uri="http://schemas.microsoft.com/office/infopath/2007/PartnerControls"/>
-    <ds:schemaRef ds:uri="http://purl.org/dc/dcmitype/"/>
-    <ds:schemaRef ds:uri="http://schemas.microsoft.com/office/2006/metadata/properties"/>
-    <ds:schemaRef ds:uri="http://schemas.microsoft.com/office/2006/documentManagement/types"/>
-    <ds:schemaRef ds:uri="http://schemas.openxmlformats.org/package/2006/metadata/core-properties"/>
-    <ds:schemaRef ds:uri="c6dcac9a-2ea7-4f00-b5d3-7f97c12db724"/>
-    <ds:schemaRef ds:uri="http://www.w3.org/XML/1998/namespace"/>
-    <ds:schemaRef ds:uri="http://purl.org/dc/terms/"/>
-    <ds:schemaRef ds:uri="http://purl.org/dc/elements/1.1/"/>
-  </ds:schemaRefs>
-</ds:datastoreItem>
+<file path=customXml/item2.xml><?xml version="1.0" encoding="utf-8"?>
+<?mso-contentType ?>
+<FormTemplates xmlns="http://schemas.microsoft.com/sharepoint/v3/contenttype/forms">
+  <Display>DocumentLibraryForm</Display>
+  <Edit>DocumentLibraryForm</Edit>
+  <New>DocumentLibraryForm</New>
+</FormTemplates>
 </file>
 
-<file path=customXml/itemProps2.xml><?xml version="1.0" encoding="utf-8"?>
-<ds:datastoreItem xmlns:ds="http://schemas.openxmlformats.org/officeDocument/2006/customXml" ds:itemID="{E40757C4-84FE-4F4D-ACFF-8BABD75CCA63}">
-  <ds:schemaRefs>
-    <ds:schemaRef ds:uri="http://schemas.microsoft.com/sharepoint/v3/contenttype/forms"/>
-  </ds:schemaRefs>
-</ds:datastoreItem>
+<file path=customXml/item3.xml><?xml version="1.0" encoding="utf-8"?>
+<p:properties xmlns:p="http://schemas.microsoft.com/office/2006/metadata/properties" xmlns:xsi="http://www.w3.org/2001/XMLSchema-instance" xmlns:pc="http://schemas.microsoft.com/office/infopath/2007/PartnerControls">
+  <documentManagement>
+    <_activity xmlns="12a76a62-cf04-4fa1-8e74-48da2ce4419d" xsi:nil="true"/>
+  </documentManagement>
+</p:properties>
 </file>
 
-<file path=customXml/itemProps3.xml><?xml version="1.0" encoding="utf-8"?>
+<file path=customXml/itemProps1.xml><?xml version="1.0" encoding="utf-8"?>
 <ds:datastoreItem xmlns:ds="http://schemas.openxmlformats.org/officeDocument/2006/customXml" ds:itemID="{75390B90-64C0-47C0-B432-AB5378AB40B9}">
   <ds:schemaRefs>
     <ds:schemaRef ds:uri="http://schemas.microsoft.com/office/2006/metadata/contentType"/>
@@ -3524,4 +3505,29 @@
     <ds:schemaRef ds:uri="http://schemas.microsoft.com/internal/obd"/>
   </ds:schemaRefs>
 </ds:datastoreItem>
+</file>
+
+<file path=customXml/itemProps2.xml><?xml version="1.0" encoding="utf-8"?>
+<ds:datastoreItem xmlns:ds="http://schemas.openxmlformats.org/officeDocument/2006/customXml" ds:itemID="{E40757C4-84FE-4F4D-ACFF-8BABD75CCA63}">
+  <ds:schemaRefs>
+    <ds:schemaRef ds:uri="http://schemas.microsoft.com/sharepoint/v3/contenttype/forms"/>
+  </ds:schemaRefs>
+</ds:datastoreItem>
+</file>
+
+<file path=customXml/itemProps3.xml><?xml version="1.0" encoding="utf-8"?>
+<ds:datastoreItem xmlns:ds="http://schemas.openxmlformats.org/officeDocument/2006/customXml" ds:itemID="{3DD2CEDC-A950-4875-BF97-C3F927C3D3BC}">
+  <ds:schemaRefs>
+    <ds:schemaRef ds:uri="12a76a62-cf04-4fa1-8e74-48da2ce4419d"/>
+    <ds:schemaRef ds:uri="http://schemas.microsoft.com/office/infopath/2007/PartnerControls"/>
+    <ds:schemaRef ds:uri="http://purl.org/dc/dcmitype/"/>
+    <ds:schemaRef ds:uri="http://schemas.microsoft.com/office/2006/metadata/properties"/>
+    <ds:schemaRef ds:uri="http://schemas.microsoft.com/office/2006/documentManagement/types"/>
+    <ds:schemaRef ds:uri="http://schemas.openxmlformats.org/package/2006/metadata/core-properties"/>
+    <ds:schemaRef ds:uri="c6dcac9a-2ea7-4f00-b5d3-7f97c12db724"/>
+    <ds:schemaRef ds:uri="http://www.w3.org/XML/1998/namespace"/>
+    <ds:schemaRef ds:uri="http://purl.org/dc/terms/"/>
+    <ds:schemaRef ds:uri="http://purl.org/dc/elements/1.1/"/>
+  </ds:schemaRefs>
+</ds:datastoreItem>
 </file>
</xml_diff>